<commit_message>
added my preferred name to match with youtube video
</commit_message>
<xml_diff>
--- a/Documentation.docx
+++ b/Documentation.docx
@@ -36,6 +36,14 @@
           <w:szCs w:val="28"/>
         </w:rPr>
         <w:t>Bao Phuc Duong</w:t>
+      </w:r>
+      <w:r>
+        <w:rPr>
+          <w:rFonts w:ascii="Calibri" w:hAnsi="Calibri" w:cs="Calibri"/>
+          <w:sz w:val="28"/>
+          <w:szCs w:val="28"/>
+        </w:rPr>
+        <w:t xml:space="preserve"> (Patrick Duong)</w:t>
       </w:r>
       <w:r>
         <w:rPr>
@@ -3437,27 +3445,8 @@
           <w:sz w:val="22"/>
           <w:szCs w:val="22"/>
         </w:rPr>
-        <w:t xml:space="preserve"> created a global </w:t>
-      </w:r>
-      <w:proofErr w:type="spellStart"/>
-      <w:r>
-        <w:rPr>
-          <w:rFonts w:ascii="Calibri" w:hAnsi="Calibri" w:cs="Calibri"/>
-          <w:sz w:val="22"/>
-          <w:szCs w:val="22"/>
-        </w:rPr>
-        <w:t>DataFrame</w:t>
-      </w:r>
-      <w:proofErr w:type="spellEnd"/>
-      <w:r>
-        <w:rPr>
-          <w:rFonts w:ascii="Calibri" w:hAnsi="Calibri" w:cs="Calibri"/>
-          <w:sz w:val="22"/>
-          <w:szCs w:val="22"/>
-        </w:rPr>
-        <w:t xml:space="preserve"> object </w:t>
-      </w:r>
-      <w:proofErr w:type="spellStart"/>
+        <w:t xml:space="preserve"> created a global DataFrame object </w:t>
+      </w:r>
       <w:r>
         <w:rPr>
           <w:rFonts w:ascii="Calibri" w:hAnsi="Calibri" w:cs="Calibri"/>
@@ -3468,7 +3457,6 @@
         </w:rPr>
         <w:t>df</w:t>
       </w:r>
-      <w:proofErr w:type="spellEnd"/>
       <w:r>
         <w:rPr>
           <w:rFonts w:ascii="Calibri" w:hAnsi="Calibri" w:cs="Calibri"/>
@@ -11832,25 +11820,7 @@
           <w:sz w:val="22"/>
           <w:szCs w:val="22"/>
         </w:rPr>
-        <w:t xml:space="preserve">After clicking on “Compare Countries” button on homepage, the user reaches this page. There are 3 dropdowns for them to choose their desire values from. Their chosen values will be used as a filter for the </w:t>
-      </w:r>
-      <w:proofErr w:type="spellStart"/>
-      <w:r>
-        <w:rPr>
-          <w:rFonts w:ascii="Calibri" w:hAnsi="Calibri" w:cs="Calibri"/>
-          <w:sz w:val="22"/>
-          <w:szCs w:val="22"/>
-        </w:rPr>
-        <w:t>DataFrame</w:t>
-      </w:r>
-      <w:proofErr w:type="spellEnd"/>
-      <w:r>
-        <w:rPr>
-          <w:rFonts w:ascii="Calibri" w:hAnsi="Calibri" w:cs="Calibri"/>
-          <w:sz w:val="22"/>
-          <w:szCs w:val="22"/>
-        </w:rPr>
-        <w:t xml:space="preserve">, and corresponding plots will be created based on the filtered data. </w:t>
+        <w:t xml:space="preserve">After clicking on “Compare Countries” button on homepage, the user reaches this page. There are 3 dropdowns for them to choose their desire values from. Their chosen values will be used as a filter for the DataFrame, and corresponding plots will be created based on the filtered data. </w:t>
       </w:r>
     </w:p>
     <w:p>
@@ -11906,7 +11876,7 @@
           <w:szCs w:val="22"/>
         </w:rPr>
         <w:drawing>
-          <wp:anchor distT="0" distB="0" distL="114300" distR="114300" simplePos="0" relativeHeight="251686912" behindDoc="0" locked="0" layoutInCell="1" allowOverlap="1" wp14:anchorId="495B5CD5" wp14:editId="0F362282">
+          <wp:anchor distT="0" distB="0" distL="114300" distR="114300" simplePos="0" relativeHeight="251686912" behindDoc="0" locked="0" layoutInCell="1" allowOverlap="1" wp14:anchorId="495B5CD5" wp14:editId="7085E3D9">
             <wp:simplePos x="0" y="0"/>
             <wp:positionH relativeFrom="margin">
               <wp:posOffset>49</wp:posOffset>
@@ -11985,7 +11955,7 @@
         </w:rPr>
         <w:lastRenderedPageBreak/>
         <w:drawing>
-          <wp:inline distT="0" distB="0" distL="0" distR="0" wp14:anchorId="4F21586D" wp14:editId="52E0A566">
+          <wp:inline distT="0" distB="0" distL="0" distR="0" wp14:anchorId="4F21586D" wp14:editId="672AD04C">
             <wp:extent cx="5943600" cy="1510665"/>
             <wp:effectExtent l="0" t="0" r="0" b="635"/>
             <wp:docPr id="1715818869" name="Picture 5" descr="A screen shot of a computer program&#10;&#10;Description automatically generated"/>
@@ -12131,25 +12101,7 @@
           <w:sz w:val="22"/>
           <w:szCs w:val="22"/>
         </w:rPr>
-        <w:t xml:space="preserve">” button, which triggers a “POST” </w:t>
-      </w:r>
-      <w:proofErr w:type="gramStart"/>
-      <w:r>
-        <w:rPr>
-          <w:rFonts w:ascii="Calibri" w:hAnsi="Calibri" w:cs="Calibri"/>
-          <w:sz w:val="22"/>
-          <w:szCs w:val="22"/>
-        </w:rPr>
-        <w:t>response</w:t>
-      </w:r>
-      <w:proofErr w:type="gramEnd"/>
-      <w:r>
-        <w:rPr>
-          <w:rFonts w:ascii="Calibri" w:hAnsi="Calibri" w:cs="Calibri"/>
-          <w:sz w:val="22"/>
-          <w:szCs w:val="22"/>
-        </w:rPr>
-        <w:t xml:space="preserve"> and the backend jumps inside the ‘if’ block. Now, let’s examine what happens inside the ‘if’ block. </w:t>
+        <w:t xml:space="preserve">” button, which triggers a “POST” response and the backend jumps inside the ‘if’ block. Now, let’s examine what happens inside the ‘if’ block. </w:t>
       </w:r>
     </w:p>
     <w:p>
@@ -12170,27 +12122,8 @@
           <w:sz w:val="22"/>
           <w:szCs w:val="22"/>
         </w:rPr>
-        <w:t xml:space="preserve">First, the selected values from the dropdowns “Country Code” for both countries are used to filter the </w:t>
-      </w:r>
-      <w:proofErr w:type="spellStart"/>
-      <w:r>
-        <w:rPr>
-          <w:rFonts w:ascii="Calibri" w:hAnsi="Calibri" w:cs="Calibri"/>
-          <w:sz w:val="22"/>
-          <w:szCs w:val="22"/>
-        </w:rPr>
-        <w:t>DataFrame</w:t>
-      </w:r>
-      <w:proofErr w:type="spellEnd"/>
-      <w:r>
-        <w:rPr>
-          <w:rFonts w:ascii="Calibri" w:hAnsi="Calibri" w:cs="Calibri"/>
-          <w:sz w:val="22"/>
-          <w:szCs w:val="22"/>
-        </w:rPr>
-        <w:t xml:space="preserve"> </w:t>
-      </w:r>
-      <w:proofErr w:type="spellStart"/>
+        <w:t xml:space="preserve">First, the selected values from the dropdowns “Country Code” for both countries are used to filter the DataFrame </w:t>
+      </w:r>
       <w:r>
         <w:rPr>
           <w:rFonts w:ascii="Calibri" w:hAnsi="Calibri" w:cs="Calibri"/>
@@ -12201,32 +12134,13 @@
         </w:rPr>
         <w:t>df</w:t>
       </w:r>
-      <w:proofErr w:type="spellEnd"/>
-      <w:r>
-        <w:rPr>
-          <w:rFonts w:ascii="Calibri" w:hAnsi="Calibri" w:cs="Calibri"/>
-          <w:sz w:val="22"/>
-          <w:szCs w:val="22"/>
-        </w:rPr>
-        <w:t xml:space="preserve">, which results in the filtered </w:t>
-      </w:r>
-      <w:proofErr w:type="spellStart"/>
-      <w:r>
-        <w:rPr>
-          <w:rFonts w:ascii="Calibri" w:hAnsi="Calibri" w:cs="Calibri"/>
-          <w:sz w:val="22"/>
-          <w:szCs w:val="22"/>
-        </w:rPr>
-        <w:t>DataFrame</w:t>
-      </w:r>
-      <w:proofErr w:type="spellEnd"/>
-      <w:r>
-        <w:rPr>
-          <w:rFonts w:ascii="Calibri" w:hAnsi="Calibri" w:cs="Calibri"/>
-          <w:sz w:val="22"/>
-          <w:szCs w:val="22"/>
-        </w:rPr>
-        <w:t xml:space="preserve"> </w:t>
+      <w:r>
+        <w:rPr>
+          <w:rFonts w:ascii="Calibri" w:hAnsi="Calibri" w:cs="Calibri"/>
+          <w:sz w:val="22"/>
+          <w:szCs w:val="22"/>
+        </w:rPr>
+        <w:t xml:space="preserve">, which results in the filtered DataFrame </w:t>
       </w:r>
       <w:r>
         <w:rPr>
@@ -12267,7 +12181,7 @@
           <w:szCs w:val="22"/>
         </w:rPr>
         <w:drawing>
-          <wp:inline distT="0" distB="0" distL="0" distR="0" wp14:anchorId="15D30D65" wp14:editId="4BE95EA4">
+          <wp:inline distT="0" distB="0" distL="0" distR="0" wp14:anchorId="15D30D65" wp14:editId="4D1CDBD8">
             <wp:extent cx="5943600" cy="429260"/>
             <wp:effectExtent l="0" t="0" r="0" b="2540"/>
             <wp:docPr id="1397312028" name="Picture 6"/>
@@ -12358,25 +12272,7 @@
           <w:sz w:val="22"/>
           <w:szCs w:val="22"/>
         </w:rPr>
-        <w:t xml:space="preserve">by the “Year” column and aggregates the “Number of Deaths” column within each group, summing up the total number of deaths for each year. As a result, the </w:t>
-      </w:r>
-      <w:proofErr w:type="spellStart"/>
-      <w:r>
-        <w:rPr>
-          <w:rFonts w:ascii="Calibri" w:hAnsi="Calibri" w:cs="Calibri"/>
-          <w:sz w:val="22"/>
-          <w:szCs w:val="22"/>
-        </w:rPr>
-        <w:t>DataFrame</w:t>
-      </w:r>
-      <w:proofErr w:type="spellEnd"/>
-      <w:r>
-        <w:rPr>
-          <w:rFonts w:ascii="Calibri" w:hAnsi="Calibri" w:cs="Calibri"/>
-          <w:sz w:val="22"/>
-          <w:szCs w:val="22"/>
-        </w:rPr>
-        <w:t xml:space="preserve"> </w:t>
+        <w:t xml:space="preserve">by the “Year” column and aggregates the “Number of Deaths” column within each group, summing up the total number of deaths for each year. As a result, the DataFrame </w:t>
       </w:r>
       <w:r>
         <w:rPr>
@@ -12457,25 +12353,7 @@
           <w:sz w:val="22"/>
           <w:szCs w:val="22"/>
         </w:rPr>
-        <w:t xml:space="preserve">by the “Year” column and aggregates the “Death Rate Per 100,000” column within each group, summing up the total number of deaths for each year. As a result, the </w:t>
-      </w:r>
-      <w:proofErr w:type="spellStart"/>
-      <w:r>
-        <w:rPr>
-          <w:rFonts w:ascii="Calibri" w:hAnsi="Calibri" w:cs="Calibri"/>
-          <w:sz w:val="22"/>
-          <w:szCs w:val="22"/>
-        </w:rPr>
-        <w:t>DataFrame</w:t>
-      </w:r>
-      <w:proofErr w:type="spellEnd"/>
-      <w:r>
-        <w:rPr>
-          <w:rFonts w:ascii="Calibri" w:hAnsi="Calibri" w:cs="Calibri"/>
-          <w:sz w:val="22"/>
-          <w:szCs w:val="22"/>
-        </w:rPr>
-        <w:t xml:space="preserve"> </w:t>
+        <w:t xml:space="preserve">by the “Year” column and aggregates the “Death Rate Per 100,000” column within each group, summing up the total number of deaths for each year. As a result, the DataFrame </w:t>
       </w:r>
       <w:r>
         <w:rPr>
@@ -12524,7 +12402,7 @@
           <w:szCs w:val="22"/>
         </w:rPr>
         <w:drawing>
-          <wp:inline distT="0" distB="0" distL="0" distR="0" wp14:anchorId="02DAA312" wp14:editId="410A86FD">
+          <wp:inline distT="0" distB="0" distL="0" distR="0" wp14:anchorId="02DAA312" wp14:editId="7F1E6BDC">
             <wp:extent cx="5943600" cy="1069340"/>
             <wp:effectExtent l="0" t="0" r="0" b="0"/>
             <wp:docPr id="573474923" name="Picture 7" descr="A computer screen shot of a program code&#10;&#10;Description automatically generated"/>
@@ -12721,43 +12599,7 @@
           <w:szCs w:val="22"/>
         </w:rPr>
         <w:lastRenderedPageBreak/>
-        <w:t>“</w:t>
-      </w:r>
-      <w:proofErr w:type="gramStart"/>
-      <w:r>
-        <w:rPr>
-          <w:rFonts w:ascii="Calibri" w:hAnsi="Calibri" w:cs="Calibri"/>
-          <w:sz w:val="22"/>
-          <w:szCs w:val="22"/>
-        </w:rPr>
-        <w:t>data</w:t>
-      </w:r>
-      <w:proofErr w:type="gramEnd"/>
-      <w:r>
-        <w:rPr>
-          <w:rFonts w:ascii="Calibri" w:hAnsi="Calibri" w:cs="Calibri"/>
-          <w:sz w:val="22"/>
-          <w:szCs w:val="22"/>
-        </w:rPr>
-        <w:t xml:space="preserve">_1” and “data_2” are lists of dictionaries, where each dictionary represents a row from the </w:t>
-      </w:r>
-      <w:proofErr w:type="spellStart"/>
-      <w:r>
-        <w:rPr>
-          <w:rFonts w:ascii="Calibri" w:hAnsi="Calibri" w:cs="Calibri"/>
-          <w:sz w:val="22"/>
-          <w:szCs w:val="22"/>
-        </w:rPr>
-        <w:t>DataFrames</w:t>
-      </w:r>
-      <w:proofErr w:type="spellEnd"/>
-      <w:r>
-        <w:rPr>
-          <w:rFonts w:ascii="Calibri" w:hAnsi="Calibri" w:cs="Calibri"/>
-          <w:sz w:val="22"/>
-          <w:szCs w:val="22"/>
-        </w:rPr>
-        <w:t xml:space="preserve"> </w:t>
+        <w:t xml:space="preserve">“data_1” and “data_2” are lists of dictionaries, where each dictionary represents a row from the DataFrames </w:t>
       </w:r>
       <w:r>
         <w:rPr>

</xml_diff>